<commit_message>
[hard][sim] SPI read reg
</commit_message>
<xml_diff>
--- a/doc/Маринин Н.С. ЭР-05м-21 Отчёт.docx
+++ b/doc/Маринин Н.С. ЭР-05м-21 Отчёт.docx
@@ -21,6 +21,7 @@
       <w:bookmarkStart w:id="0" w:name="_Toc102839808"/>
       <w:bookmarkStart w:id="1" w:name="_Toc105070587"/>
       <w:bookmarkStart w:id="2" w:name="_Toc102839824"/>
+      <w:bookmarkStart w:id="3" w:name="_Toc131545563"/>
       <w:r>
         <w:rPr>
           <w:rFonts w:ascii="Times New Roman" w:eastAsiaTheme="minorHAnsi" w:hAnsi="Times New Roman"/>
@@ -33,6 +34,7 @@
       </w:r>
       <w:bookmarkEnd w:id="0"/>
       <w:bookmarkEnd w:id="1"/>
+      <w:bookmarkEnd w:id="3"/>
     </w:p>
     <w:p>
       <w:pPr>
@@ -50,8 +52,9 @@
           <w:szCs w:val="28"/>
         </w:rPr>
       </w:pPr>
-      <w:bookmarkStart w:id="3" w:name="_Toc102839809"/>
-      <w:bookmarkStart w:id="4" w:name="_Toc105070588"/>
+      <w:bookmarkStart w:id="4" w:name="_Toc102839809"/>
+      <w:bookmarkStart w:id="5" w:name="_Toc105070588"/>
+      <w:bookmarkStart w:id="6" w:name="_Toc131545564"/>
       <w:r>
         <w:rPr>
           <w:rFonts w:ascii="Times New Roman" w:eastAsiaTheme="minorHAnsi" w:hAnsi="Times New Roman"/>
@@ -92,8 +95,9 @@
         </w:rPr>
         <w:t>высшего образования</w:t>
       </w:r>
-      <w:bookmarkEnd w:id="3"/>
       <w:bookmarkEnd w:id="4"/>
+      <w:bookmarkEnd w:id="5"/>
+      <w:bookmarkEnd w:id="6"/>
     </w:p>
     <w:p>
       <w:pPr>
@@ -111,8 +115,9 @@
           <w:szCs w:val="28"/>
         </w:rPr>
       </w:pPr>
-      <w:bookmarkStart w:id="5" w:name="_Toc102839810"/>
-      <w:bookmarkStart w:id="6" w:name="_Toc105070589"/>
+      <w:bookmarkStart w:id="7" w:name="_Toc102839810"/>
+      <w:bookmarkStart w:id="8" w:name="_Toc105070589"/>
+      <w:bookmarkStart w:id="9" w:name="_Toc131545565"/>
       <w:r>
         <w:rPr>
           <w:rFonts w:ascii="Times New Roman" w:eastAsiaTheme="minorHAnsi" w:hAnsi="Times New Roman"/>
@@ -123,8 +128,9 @@
         </w:rPr>
         <w:t>«Национальный исследовательский университет «МЭИ»</w:t>
       </w:r>
-      <w:bookmarkEnd w:id="5"/>
-      <w:bookmarkEnd w:id="6"/>
+      <w:bookmarkEnd w:id="7"/>
+      <w:bookmarkEnd w:id="8"/>
+      <w:bookmarkEnd w:id="9"/>
     </w:p>
     <w:p>
       <w:pPr>
@@ -182,8 +188,9 @@
                 <w:szCs w:val="28"/>
               </w:rPr>
             </w:pPr>
-            <w:bookmarkStart w:id="7" w:name="_Toc102839811"/>
-            <w:bookmarkStart w:id="8" w:name="_Toc105070590"/>
+            <w:bookmarkStart w:id="10" w:name="_Toc102839811"/>
+            <w:bookmarkStart w:id="11" w:name="_Toc105070590"/>
+            <w:bookmarkStart w:id="12" w:name="_Toc131545566"/>
             <w:r>
               <w:rPr>
                 <w:rFonts w:ascii="Times New Roman" w:eastAsiaTheme="minorHAnsi" w:hAnsi="Times New Roman"/>
@@ -194,8 +201,9 @@
               </w:rPr>
               <w:t>Институт:</w:t>
             </w:r>
-            <w:bookmarkEnd w:id="7"/>
-            <w:bookmarkEnd w:id="8"/>
+            <w:bookmarkEnd w:id="10"/>
+            <w:bookmarkEnd w:id="11"/>
+            <w:bookmarkEnd w:id="12"/>
           </w:p>
         </w:tc>
         <w:tc>
@@ -219,8 +227,9 @@
                 <w:szCs w:val="28"/>
               </w:rPr>
             </w:pPr>
-            <w:bookmarkStart w:id="9" w:name="_Toc102839812"/>
-            <w:bookmarkStart w:id="10" w:name="_Toc105070591"/>
+            <w:bookmarkStart w:id="13" w:name="_Toc102839812"/>
+            <w:bookmarkStart w:id="14" w:name="_Toc105070591"/>
+            <w:bookmarkStart w:id="15" w:name="_Toc131545567"/>
             <w:r>
               <w:rPr>
                 <w:rFonts w:ascii="Times New Roman" w:eastAsiaTheme="minorHAnsi" w:hAnsi="Times New Roman"/>
@@ -231,8 +240,9 @@
               </w:rPr>
               <w:t>ИРЭ</w:t>
             </w:r>
-            <w:bookmarkEnd w:id="9"/>
-            <w:bookmarkEnd w:id="10"/>
+            <w:bookmarkEnd w:id="13"/>
+            <w:bookmarkEnd w:id="14"/>
+            <w:bookmarkEnd w:id="15"/>
           </w:p>
         </w:tc>
         <w:tc>
@@ -253,8 +263,9 @@
                 <w:szCs w:val="28"/>
               </w:rPr>
             </w:pPr>
-            <w:bookmarkStart w:id="11" w:name="_Toc102839813"/>
-            <w:bookmarkStart w:id="12" w:name="_Toc105070592"/>
+            <w:bookmarkStart w:id="16" w:name="_Toc102839813"/>
+            <w:bookmarkStart w:id="17" w:name="_Toc105070592"/>
+            <w:bookmarkStart w:id="18" w:name="_Toc131545568"/>
             <w:r>
               <w:rPr>
                 <w:rFonts w:ascii="Times New Roman" w:eastAsiaTheme="minorHAnsi" w:hAnsi="Times New Roman"/>
@@ -265,8 +276,9 @@
               </w:rPr>
               <w:t>Кафедра:</w:t>
             </w:r>
-            <w:bookmarkEnd w:id="11"/>
-            <w:bookmarkEnd w:id="12"/>
+            <w:bookmarkEnd w:id="16"/>
+            <w:bookmarkEnd w:id="17"/>
+            <w:bookmarkEnd w:id="18"/>
           </w:p>
         </w:tc>
         <w:tc>
@@ -290,8 +302,9 @@
                 <w:szCs w:val="28"/>
               </w:rPr>
             </w:pPr>
-            <w:bookmarkStart w:id="13" w:name="_Toc102839814"/>
-            <w:bookmarkStart w:id="14" w:name="_Toc105070593"/>
+            <w:bookmarkStart w:id="19" w:name="_Toc102839814"/>
+            <w:bookmarkStart w:id="20" w:name="_Toc105070593"/>
+            <w:bookmarkStart w:id="21" w:name="_Toc131545569"/>
             <w:r>
               <w:rPr>
                 <w:rFonts w:ascii="Times New Roman" w:eastAsiaTheme="minorHAnsi" w:hAnsi="Times New Roman"/>
@@ -302,8 +315,9 @@
               </w:rPr>
               <w:t>Электроники и Наноэлектроники</w:t>
             </w:r>
-            <w:bookmarkEnd w:id="13"/>
-            <w:bookmarkEnd w:id="14"/>
+            <w:bookmarkEnd w:id="19"/>
+            <w:bookmarkEnd w:id="20"/>
+            <w:bookmarkEnd w:id="21"/>
           </w:p>
         </w:tc>
       </w:tr>
@@ -327,8 +341,9 @@
                 <w:szCs w:val="28"/>
               </w:rPr>
             </w:pPr>
-            <w:bookmarkStart w:id="15" w:name="_Toc102839815"/>
-            <w:bookmarkStart w:id="16" w:name="_Toc105070594"/>
+            <w:bookmarkStart w:id="22" w:name="_Toc102839815"/>
+            <w:bookmarkStart w:id="23" w:name="_Toc105070594"/>
+            <w:bookmarkStart w:id="24" w:name="_Toc131545570"/>
             <w:r>
               <w:rPr>
                 <w:rFonts w:ascii="Times New Roman" w:eastAsiaTheme="minorHAnsi" w:hAnsi="Times New Roman"/>
@@ -339,8 +354,9 @@
               </w:rPr>
               <w:t>Направление подготовки:</w:t>
             </w:r>
-            <w:bookmarkEnd w:id="15"/>
-            <w:bookmarkEnd w:id="16"/>
+            <w:bookmarkEnd w:id="22"/>
+            <w:bookmarkEnd w:id="23"/>
+            <w:bookmarkEnd w:id="24"/>
           </w:p>
         </w:tc>
         <w:tc>
@@ -365,8 +381,9 @@
                 <w:szCs w:val="28"/>
               </w:rPr>
             </w:pPr>
-            <w:bookmarkStart w:id="17" w:name="_Toc102839816"/>
-            <w:bookmarkStart w:id="18" w:name="_Toc105070595"/>
+            <w:bookmarkStart w:id="25" w:name="_Toc102839816"/>
+            <w:bookmarkStart w:id="26" w:name="_Toc105070595"/>
+            <w:bookmarkStart w:id="27" w:name="_Toc131545571"/>
             <w:r>
               <w:rPr>
                 <w:rFonts w:ascii="Times New Roman" w:eastAsiaTheme="minorHAnsi" w:hAnsi="Times New Roman"/>
@@ -377,8 +394,9 @@
               </w:rPr>
               <w:t>11.04.04 Электроника и Наноэлектроника</w:t>
             </w:r>
-            <w:bookmarkEnd w:id="17"/>
-            <w:bookmarkEnd w:id="18"/>
+            <w:bookmarkEnd w:id="25"/>
+            <w:bookmarkEnd w:id="26"/>
+            <w:bookmarkEnd w:id="27"/>
           </w:p>
         </w:tc>
       </w:tr>
@@ -415,8 +433,9 @@
           <w:szCs w:val="28"/>
         </w:rPr>
       </w:pPr>
-      <w:bookmarkStart w:id="19" w:name="_Toc102839817"/>
-      <w:bookmarkStart w:id="20" w:name="_Toc105070596"/>
+      <w:bookmarkStart w:id="28" w:name="_Toc102839817"/>
+      <w:bookmarkStart w:id="29" w:name="_Toc105070596"/>
+      <w:bookmarkStart w:id="30" w:name="_Toc131545572"/>
       <w:r>
         <w:rPr>
           <w:rFonts w:ascii="Times New Roman" w:eastAsiaTheme="minorHAnsi" w:hAnsi="Times New Roman"/>
@@ -426,8 +445,9 @@
         </w:rPr>
         <w:t>ОТЧЕТ по практике</w:t>
       </w:r>
-      <w:bookmarkEnd w:id="19"/>
-      <w:bookmarkEnd w:id="20"/>
+      <w:bookmarkEnd w:id="28"/>
+      <w:bookmarkEnd w:id="29"/>
+      <w:bookmarkEnd w:id="30"/>
     </w:p>
     <w:p>
       <w:pPr>
@@ -484,8 +504,9 @@
                 <w:szCs w:val="28"/>
               </w:rPr>
             </w:pPr>
-            <w:bookmarkStart w:id="21" w:name="_Toc102839818"/>
-            <w:bookmarkStart w:id="22" w:name="_Toc105070597"/>
+            <w:bookmarkStart w:id="31" w:name="_Toc102839818"/>
+            <w:bookmarkStart w:id="32" w:name="_Toc105070597"/>
+            <w:bookmarkStart w:id="33" w:name="_Toc131545573"/>
             <w:r>
               <w:rPr>
                 <w:rFonts w:ascii="Times New Roman" w:eastAsiaTheme="minorHAnsi" w:hAnsi="Times New Roman"/>
@@ -495,8 +516,9 @@
               </w:rPr>
               <w:t>Наименование практики:</w:t>
             </w:r>
-            <w:bookmarkEnd w:id="21"/>
-            <w:bookmarkEnd w:id="22"/>
+            <w:bookmarkEnd w:id="31"/>
+            <w:bookmarkEnd w:id="32"/>
+            <w:bookmarkEnd w:id="33"/>
           </w:p>
         </w:tc>
         <w:tc>
@@ -524,8 +546,9 @@
                 <w:szCs w:val="28"/>
               </w:rPr>
             </w:pPr>
-            <w:bookmarkStart w:id="23" w:name="_Toc102839819"/>
-            <w:bookmarkStart w:id="24" w:name="_Toc105070598"/>
+            <w:bookmarkStart w:id="34" w:name="_Toc102839819"/>
+            <w:bookmarkStart w:id="35" w:name="_Toc105070598"/>
+            <w:bookmarkStart w:id="36" w:name="_Toc131545574"/>
             <w:r>
               <w:rPr>
                 <w:rFonts w:ascii="Times New Roman" w:eastAsiaTheme="minorHAnsi" w:hAnsi="Times New Roman"/>
@@ -536,8 +559,9 @@
               </w:rPr>
               <w:t>Производственная практика: научно-исследовательская работа</w:t>
             </w:r>
-            <w:bookmarkEnd w:id="23"/>
-            <w:bookmarkEnd w:id="24"/>
+            <w:bookmarkEnd w:id="34"/>
+            <w:bookmarkEnd w:id="35"/>
+            <w:bookmarkEnd w:id="36"/>
             <w:r>
               <w:rPr>
                 <w:rFonts w:ascii="Times New Roman" w:eastAsiaTheme="minorHAnsi" w:hAnsi="Times New Roman"/>
@@ -629,8 +653,9 @@
           <w:szCs w:val="28"/>
         </w:rPr>
       </w:pPr>
-      <w:bookmarkStart w:id="25" w:name="_Toc102839820"/>
-      <w:bookmarkStart w:id="26" w:name="_Toc105070599"/>
+      <w:bookmarkStart w:id="37" w:name="_Toc102839820"/>
+      <w:bookmarkStart w:id="38" w:name="_Toc105070599"/>
+      <w:bookmarkStart w:id="39" w:name="_Toc131545575"/>
       <w:r>
         <w:rPr>
           <w:rFonts w:ascii="Times New Roman" w:eastAsiaTheme="minorHAnsi" w:hAnsi="Times New Roman"/>
@@ -640,8 +665,9 @@
         </w:rPr>
         <w:t>СТУДЕНТ</w:t>
       </w:r>
-      <w:bookmarkEnd w:id="25"/>
-      <w:bookmarkEnd w:id="26"/>
+      <w:bookmarkEnd w:id="37"/>
+      <w:bookmarkEnd w:id="38"/>
+      <w:bookmarkEnd w:id="39"/>
     </w:p>
     <w:p>
       <w:pPr>
@@ -1031,8 +1057,9 @@
           <w:szCs w:val="28"/>
         </w:rPr>
       </w:pPr>
-      <w:bookmarkStart w:id="27" w:name="_Toc102839821"/>
-      <w:bookmarkStart w:id="28" w:name="_Toc105070600"/>
+      <w:bookmarkStart w:id="40" w:name="_Toc102839821"/>
+      <w:bookmarkStart w:id="41" w:name="_Toc105070600"/>
+      <w:bookmarkStart w:id="42" w:name="_Toc131545576"/>
       <w:r>
         <w:rPr>
           <w:rFonts w:ascii="Times New Roman" w:eastAsiaTheme="minorHAnsi" w:hAnsi="Times New Roman"/>
@@ -1042,8 +1069,9 @@
         </w:rPr>
         <w:t>ПРОМЕЖУТОЧНАЯ АТТЕСТАЦИЯ ПО ПРАКТИКЕ</w:t>
       </w:r>
-      <w:bookmarkEnd w:id="27"/>
-      <w:bookmarkEnd w:id="28"/>
+      <w:bookmarkEnd w:id="40"/>
+      <w:bookmarkEnd w:id="41"/>
+      <w:bookmarkEnd w:id="42"/>
     </w:p>
     <w:tbl>
       <w:tblPr>
@@ -1536,8 +1564,9 @@
           <w:szCs w:val="28"/>
         </w:rPr>
       </w:pPr>
-      <w:bookmarkStart w:id="29" w:name="_Toc102839822"/>
-      <w:bookmarkStart w:id="30" w:name="_Toc105070601"/>
+      <w:bookmarkStart w:id="43" w:name="_Toc102839822"/>
+      <w:bookmarkStart w:id="44" w:name="_Toc105070601"/>
+      <w:bookmarkStart w:id="45" w:name="_Toc131545577"/>
       <w:r>
         <w:rPr>
           <w:rFonts w:ascii="Times New Roman" w:eastAsiaTheme="minorHAnsi" w:hAnsi="Times New Roman"/>
@@ -1547,8 +1576,9 @@
         </w:rPr>
         <w:t>Москва</w:t>
       </w:r>
-      <w:bookmarkEnd w:id="29"/>
-      <w:bookmarkEnd w:id="30"/>
+      <w:bookmarkEnd w:id="43"/>
+      <w:bookmarkEnd w:id="44"/>
+      <w:bookmarkEnd w:id="45"/>
     </w:p>
     <w:p>
       <w:pPr>
@@ -1565,8 +1595,9 @@
           <w:szCs w:val="28"/>
         </w:rPr>
       </w:pPr>
-      <w:bookmarkStart w:id="31" w:name="_Toc102839823"/>
-      <w:bookmarkStart w:id="32" w:name="_Toc105070602"/>
+      <w:bookmarkStart w:id="46" w:name="_Toc102839823"/>
+      <w:bookmarkStart w:id="47" w:name="_Toc105070602"/>
+      <w:bookmarkStart w:id="48" w:name="_Toc131545578"/>
       <w:r>
         <w:rPr>
           <w:rFonts w:ascii="Times New Roman" w:eastAsiaTheme="minorHAnsi" w:hAnsi="Times New Roman"/>
@@ -1576,8 +1607,8 @@
         </w:rPr>
         <w:t>202</w:t>
       </w:r>
-      <w:bookmarkEnd w:id="31"/>
-      <w:bookmarkEnd w:id="32"/>
+      <w:bookmarkEnd w:id="46"/>
+      <w:bookmarkEnd w:id="47"/>
       <w:r>
         <w:rPr>
           <w:rFonts w:ascii="Times New Roman" w:eastAsiaTheme="minorHAnsi" w:hAnsi="Times New Roman"/>
@@ -1587,6 +1618,7 @@
         </w:rPr>
         <w:t>3</w:t>
       </w:r>
+      <w:bookmarkEnd w:id="48"/>
     </w:p>
     <w:p>
       <w:pPr>
@@ -1612,7 +1644,7 @@
           <w:pPr>
             <w:pStyle w:val="a5"/>
             <w:rPr>
-              <w:rStyle w:val="ad"/>
+              <w:rFonts w:cs="Times New Roman"/>
             </w:rPr>
           </w:pPr>
           <w:r>
@@ -1621,6 +1653,23 @@
               <w:rFonts w:ascii="Times New Roman" w:hAnsi="Times New Roman"/>
             </w:rPr>
             <w:t>Оглавление</w:t>
+          </w:r>
+          <w:r>
+            <w:rPr>
+              <w:rFonts w:eastAsiaTheme="minorHAnsi" w:cs="Times New Roman"/>
+              <w:szCs w:val="24"/>
+            </w:rPr>
+            <w:fldChar w:fldCharType="begin"/>
+          </w:r>
+          <w:r>
+            <w:instrText xml:space="preserve"> TOC \o "1-3" \h \z \u </w:instrText>
+          </w:r>
+          <w:r>
+            <w:rPr>
+              <w:rFonts w:eastAsiaTheme="minorHAnsi" w:cs="Times New Roman"/>
+              <w:szCs w:val="24"/>
+            </w:rPr>
+            <w:fldChar w:fldCharType="separate"/>
           </w:r>
         </w:p>
         <w:p>
@@ -1638,16 +1687,7 @@
               <w:lang w:eastAsia="ru-RU"/>
             </w:rPr>
           </w:pPr>
-          <w:r>
-            <w:fldChar w:fldCharType="begin"/>
-          </w:r>
-          <w:r>
-            <w:instrText xml:space="preserve"> TOC \o "1-3" \h \z \u </w:instrText>
-          </w:r>
-          <w:r>
-            <w:fldChar w:fldCharType="separate"/>
-          </w:r>
-          <w:hyperlink w:anchor="_Toc105242510" w:history="1">
+          <w:hyperlink w:anchor="_Toc131545579" w:history="1">
             <w:r>
               <w:rPr>
                 <w:rStyle w:val="a7"/>
@@ -1670,7 +1710,7 @@
                 <w:rStyle w:val="a7"/>
                 <w:noProof/>
               </w:rPr>
-              <w:t>Типы шумов и их природа</w:t>
+              <w:t>Методы</w:t>
             </w:r>
             <w:r>
               <w:rPr>
@@ -1691,7 +1731,7 @@
                 <w:noProof/>
                 <w:webHidden/>
               </w:rPr>
-              <w:instrText xml:space="preserve"> PAGEREF _Toc105242510 \h </w:instrText>
+              <w:instrText xml:space="preserve"> PAGEREF _Toc131545579 \h </w:instrText>
             </w:r>
             <w:r>
               <w:rPr>
@@ -1711,7 +1751,7 @@
                 <w:noProof/>
                 <w:webHidden/>
               </w:rPr>
-              <w:t>2</w:t>
+              <w:t>3</w:t>
             </w:r>
             <w:r>
               <w:rPr>
@@ -1737,7 +1777,7 @@
               <w:lang w:eastAsia="ru-RU"/>
             </w:rPr>
           </w:pPr>
-          <w:hyperlink w:anchor="_Toc105242511" w:history="1">
+          <w:hyperlink w:anchor="_Toc131545580" w:history="1">
             <w:r>
               <w:rPr>
                 <w:rStyle w:val="a7"/>
@@ -1760,7 +1800,7 @@
                 <w:rStyle w:val="a7"/>
                 <w:noProof/>
               </w:rPr>
-              <w:t>Тепловой шум или шум Джонсона-Найквиста</w:t>
+              <w:t>Пример 1</w:t>
             </w:r>
             <w:r>
               <w:rPr>
@@ -1781,97 +1821,7 @@
                 <w:noProof/>
                 <w:webHidden/>
               </w:rPr>
-              <w:instrText xml:space="preserve"> PAGEREF _Toc105242511 \h </w:instrText>
-            </w:r>
-            <w:r>
-              <w:rPr>
-                <w:noProof/>
-                <w:webHidden/>
-              </w:rPr>
-            </w:r>
-            <w:r>
-              <w:rPr>
-                <w:noProof/>
-                <w:webHidden/>
-              </w:rPr>
-              <w:fldChar w:fldCharType="separate"/>
-            </w:r>
-            <w:r>
-              <w:rPr>
-                <w:noProof/>
-                <w:webHidden/>
-              </w:rPr>
-              <w:t>4</w:t>
-            </w:r>
-            <w:r>
-              <w:rPr>
-                <w:noProof/>
-                <w:webHidden/>
-              </w:rPr>
-              <w:fldChar w:fldCharType="end"/>
-            </w:r>
-          </w:hyperlink>
-        </w:p>
-        <w:p>
-          <w:pPr>
-            <w:pStyle w:val="21"/>
-            <w:tabs>
-              <w:tab w:val="left" w:pos="880"/>
-              <w:tab w:val="right" w:leader="dot" w:pos="9345"/>
-            </w:tabs>
-            <w:rPr>
-              <w:rFonts w:asciiTheme="minorHAnsi" w:eastAsiaTheme="minorEastAsia" w:hAnsiTheme="minorHAnsi" w:cstheme="minorBidi"/>
-              <w:noProof/>
-              <w:sz w:val="22"/>
-              <w:szCs w:val="22"/>
-              <w:lang w:eastAsia="ru-RU"/>
-            </w:rPr>
-          </w:pPr>
-          <w:hyperlink w:anchor="_Toc105242512" w:history="1">
-            <w:r>
-              <w:rPr>
-                <w:rStyle w:val="a7"/>
-                <w:noProof/>
-              </w:rPr>
-              <w:t>1.2.</w:t>
-            </w:r>
-            <w:r>
-              <w:rPr>
-                <w:rFonts w:asciiTheme="minorHAnsi" w:eastAsiaTheme="minorEastAsia" w:hAnsiTheme="minorHAnsi" w:cstheme="minorBidi"/>
-                <w:noProof/>
-                <w:sz w:val="22"/>
-                <w:szCs w:val="22"/>
-                <w:lang w:eastAsia="ru-RU"/>
-              </w:rPr>
-              <w:tab/>
-            </w:r>
-            <w:r>
-              <w:rPr>
-                <w:rStyle w:val="a7"/>
-                <w:noProof/>
-              </w:rPr>
-              <w:t>Генерационно-рекомбинационный шум</w:t>
-            </w:r>
-            <w:r>
-              <w:rPr>
-                <w:noProof/>
-                <w:webHidden/>
-              </w:rPr>
-              <w:tab/>
-            </w:r>
-            <w:r>
-              <w:rPr>
-                <w:noProof/>
-                <w:webHidden/>
-              </w:rPr>
-              <w:fldChar w:fldCharType="begin"/>
-            </w:r>
-            <w:r>
-              <w:rPr>
-                <w:noProof/>
-                <w:webHidden/>
-              </w:rPr>
-              <w:instrText xml:space="preserve"> PAGEREF _Toc105242512 \h </w:instrText>
+              <w:instrText xml:space="preserve"> PAGEREF _Toc131545580 \h </w:instrText>
             </w:r>
             <w:r>
               <w:rPr>
@@ -1917,13 +1867,13 @@
               <w:lang w:eastAsia="ru-RU"/>
             </w:rPr>
           </w:pPr>
-          <w:hyperlink w:anchor="_Toc105242513" w:history="1">
+          <w:hyperlink w:anchor="_Toc131545581" w:history="1">
             <w:r>
               <w:rPr>
                 <w:rStyle w:val="a7"/>
                 <w:noProof/>
               </w:rPr>
-              <w:t>1.3.</w:t>
+              <w:t>1.2.</w:t>
             </w:r>
             <w:r>
               <w:rPr>
@@ -1940,46 +1890,7 @@
                 <w:rStyle w:val="a7"/>
                 <w:noProof/>
               </w:rPr>
-              <w:t xml:space="preserve">Шум типа </w:t>
-            </w:r>
-            <m:oMath>
-              <m:r>
-                <m:rPr>
-                  <m:sty m:val="bi"/>
-                </m:rPr>
-                <w:rPr>
-                  <w:rStyle w:val="a7"/>
-                  <w:rFonts w:ascii="Cambria Math" w:hAnsi="Cambria Math"/>
-                  <w:noProof/>
-                </w:rPr>
-                <m:t>1</m:t>
-              </m:r>
-              <m:r>
-                <w:rPr>
-                  <w:rStyle w:val="a7"/>
-                  <w:rFonts w:ascii="Cambria Math" w:hAnsi="Cambria Math"/>
-                  <w:noProof/>
-                </w:rPr>
-                <m:t>/</m:t>
-              </m:r>
-              <m:r>
-                <m:rPr>
-                  <m:sty m:val="bi"/>
-                </m:rPr>
-                <w:rPr>
-                  <w:rStyle w:val="a7"/>
-                  <w:rFonts w:ascii="Cambria Math" w:hAnsi="Cambria Math"/>
-                  <w:noProof/>
-                </w:rPr>
-                <m:t>fα</m:t>
-              </m:r>
-            </m:oMath>
-            <w:r>
-              <w:rPr>
-                <w:rStyle w:val="a7"/>
-                <w:noProof/>
-              </w:rPr>
-              <w:t xml:space="preserve"> или фликкер-шум</w:t>
+              <w:t>Пример 2</w:t>
             </w:r>
             <w:r>
               <w:rPr>
@@ -2000,7 +1911,7 @@
                 <w:noProof/>
                 <w:webHidden/>
               </w:rPr>
-              <w:instrText xml:space="preserve"> PAGEREF _Toc105242513 \h </w:instrText>
+              <w:instrText xml:space="preserve"> PAGEREF _Toc131545581 \h </w:instrText>
             </w:r>
             <w:r>
               <w:rPr>
@@ -2020,7 +1931,7 @@
                 <w:noProof/>
                 <w:webHidden/>
               </w:rPr>
-              <w:t>5</w:t>
+              <w:t>7</w:t>
             </w:r>
             <w:r>
               <w:rPr>
@@ -2046,7 +1957,7 @@
               <w:lang w:eastAsia="ru-RU"/>
             </w:rPr>
           </w:pPr>
-          <w:hyperlink w:anchor="_Toc105242514" w:history="1">
+          <w:hyperlink w:anchor="_Toc131545582" w:history="1">
             <w:r>
               <w:rPr>
                 <w:rStyle w:val="a7"/>
@@ -2069,7 +1980,7 @@
                 <w:rStyle w:val="a7"/>
                 <w:noProof/>
               </w:rPr>
-              <w:t>Методы измерения шумов и установки</w:t>
+              <w:t>Приложение</w:t>
             </w:r>
             <w:r>
               <w:rPr>
@@ -2090,7 +2001,7 @@
                 <w:noProof/>
                 <w:webHidden/>
               </w:rPr>
-              <w:instrText xml:space="preserve"> PAGEREF _Toc105242514 \h </w:instrText>
+              <w:instrText xml:space="preserve"> PAGEREF _Toc131545582 \h </w:instrText>
             </w:r>
             <w:r>
               <w:rPr>
@@ -2110,7 +2021,7 @@
                 <w:noProof/>
                 <w:webHidden/>
               </w:rPr>
-              <w:t>8</w:t>
+              <w:t>9</w:t>
             </w:r>
             <w:r>
               <w:rPr>
@@ -2136,7 +2047,7 @@
               <w:lang w:eastAsia="ru-RU"/>
             </w:rPr>
           </w:pPr>
-          <w:hyperlink w:anchor="_Toc105242515" w:history="1">
+          <w:hyperlink w:anchor="_Toc131545583" w:history="1">
             <w:r>
               <w:rPr>
                 <w:rStyle w:val="a7"/>
@@ -2159,7 +2070,7 @@
                 <w:rStyle w:val="a7"/>
                 <w:noProof/>
               </w:rPr>
-              <w:t>Метод измерения напряжения (тока) фотосигнала и напряжения (тока) шума ФЭПП и (ФПУ)</w:t>
+              <w:t>Топ уровень</w:t>
             </w:r>
             <w:r>
               <w:rPr>
@@ -2180,7 +2091,7 @@
                 <w:noProof/>
                 <w:webHidden/>
               </w:rPr>
-              <w:instrText xml:space="preserve"> PAGEREF _Toc105242515 \h </w:instrText>
+              <w:instrText xml:space="preserve"> PAGEREF _Toc131545583 \h </w:instrText>
             </w:r>
             <w:r>
               <w:rPr>
@@ -2200,7 +2111,7 @@
                 <w:noProof/>
                 <w:webHidden/>
               </w:rPr>
-              <w:t>8</w:t>
+              <w:t>9</w:t>
             </w:r>
             <w:r>
               <w:rPr>
@@ -2226,7 +2137,7 @@
               <w:lang w:eastAsia="ru-RU"/>
             </w:rPr>
           </w:pPr>
-          <w:hyperlink w:anchor="_Toc105242516" w:history="1">
+          <w:hyperlink w:anchor="_Toc131545584" w:history="1">
             <w:r>
               <w:rPr>
                 <w:rStyle w:val="a7"/>
@@ -2248,8 +2159,16 @@
               <w:rPr>
                 <w:rStyle w:val="a7"/>
                 <w:noProof/>
+                <w:lang w:val="en-US"/>
               </w:rPr>
-              <w:t>Измерение напряжения шума К54.410</w:t>
+              <w:t xml:space="preserve">Herzel </w:t>
+            </w:r>
+            <w:r>
+              <w:rPr>
+                <w:rStyle w:val="a7"/>
+                <w:noProof/>
+              </w:rPr>
+              <w:t>модуль</w:t>
             </w:r>
             <w:r>
               <w:rPr>
@@ -2270,7 +2189,7 @@
                 <w:noProof/>
                 <w:webHidden/>
               </w:rPr>
-              <w:instrText xml:space="preserve"> PAGEREF _Toc105242516 \h </w:instrText>
+              <w:instrText xml:space="preserve"> PAGEREF _Toc131545584 \h </w:instrText>
             </w:r>
             <w:r>
               <w:rPr>
@@ -2290,7 +2209,7 @@
                 <w:noProof/>
                 <w:webHidden/>
               </w:rPr>
-              <w:t>11</w:t>
+              <w:t>12</w:t>
             </w:r>
             <w:r>
               <w:rPr>
@@ -2316,7 +2235,7 @@
               <w:lang w:eastAsia="ru-RU"/>
             </w:rPr>
           </w:pPr>
-          <w:hyperlink w:anchor="_Toc105242517" w:history="1">
+          <w:hyperlink w:anchor="_Toc131545585" w:history="1">
             <w:r>
               <w:rPr>
                 <w:rStyle w:val="a7"/>
@@ -2338,8 +2257,16 @@
               <w:rPr>
                 <w:rStyle w:val="a7"/>
                 <w:noProof/>
+                <w:lang w:val="en-US"/>
               </w:rPr>
-              <w:t>Исследования спектральной плотности мощности шума фотоприемника</w:t>
+              <w:t xml:space="preserve">Angel </w:t>
+            </w:r>
+            <w:r>
+              <w:rPr>
+                <w:rStyle w:val="a7"/>
+                <w:noProof/>
+              </w:rPr>
+              <w:t>модуль</w:t>
             </w:r>
             <w:r>
               <w:rPr>
@@ -2360,7 +2287,7 @@
                 <w:noProof/>
                 <w:webHidden/>
               </w:rPr>
-              <w:instrText xml:space="preserve"> PAGEREF _Toc105242517 \h </w:instrText>
+              <w:instrText xml:space="preserve"> PAGEREF _Toc131545585 \h </w:instrText>
             </w:r>
             <w:r>
               <w:rPr>
@@ -2380,7 +2307,391 @@
                 <w:noProof/>
                 <w:webHidden/>
               </w:rPr>
-              <w:t>13</w:t>
+              <w:t>14</w:t>
+            </w:r>
+            <w:r>
+              <w:rPr>
+                <w:noProof/>
+                <w:webHidden/>
+              </w:rPr>
+              <w:fldChar w:fldCharType="end"/>
+            </w:r>
+          </w:hyperlink>
+        </w:p>
+        <w:p>
+          <w:pPr>
+            <w:pStyle w:val="21"/>
+            <w:tabs>
+              <w:tab w:val="left" w:pos="880"/>
+              <w:tab w:val="right" w:leader="dot" w:pos="9345"/>
+            </w:tabs>
+            <w:rPr>
+              <w:rFonts w:asciiTheme="minorHAnsi" w:eastAsiaTheme="minorEastAsia" w:hAnsiTheme="minorHAnsi" w:cstheme="minorBidi"/>
+              <w:noProof/>
+              <w:sz w:val="22"/>
+              <w:szCs w:val="22"/>
+              <w:lang w:eastAsia="ru-RU"/>
+            </w:rPr>
+          </w:pPr>
+          <w:hyperlink w:anchor="_Toc131545586" w:history="1">
+            <w:r>
+              <w:rPr>
+                <w:rStyle w:val="a7"/>
+                <w:noProof/>
+              </w:rPr>
+              <w:t>2.4.</w:t>
+            </w:r>
+            <w:r>
+              <w:rPr>
+                <w:rFonts w:asciiTheme="minorHAnsi" w:eastAsiaTheme="minorEastAsia" w:hAnsiTheme="minorHAnsi" w:cstheme="minorBidi"/>
+                <w:noProof/>
+                <w:sz w:val="22"/>
+                <w:szCs w:val="22"/>
+                <w:lang w:eastAsia="ru-RU"/>
+              </w:rPr>
+              <w:tab/>
+            </w:r>
+            <w:r>
+              <w:rPr>
+                <w:rStyle w:val="a7"/>
+                <w:noProof/>
+                <w:lang w:val="en-US"/>
+              </w:rPr>
+              <w:t xml:space="preserve">Cordic </w:t>
+            </w:r>
+            <w:r>
+              <w:rPr>
+                <w:rStyle w:val="a7"/>
+                <w:noProof/>
+              </w:rPr>
+              <w:t>модуль</w:t>
+            </w:r>
+            <w:r>
+              <w:rPr>
+                <w:noProof/>
+                <w:webHidden/>
+              </w:rPr>
+              <w:tab/>
+            </w:r>
+            <w:r>
+              <w:rPr>
+                <w:noProof/>
+                <w:webHidden/>
+              </w:rPr>
+              <w:fldChar w:fldCharType="begin"/>
+            </w:r>
+            <w:r>
+              <w:rPr>
+                <w:noProof/>
+                <w:webHidden/>
+              </w:rPr>
+              <w:instrText xml:space="preserve"> PAGEREF _Toc131545586 \h </w:instrText>
+            </w:r>
+            <w:r>
+              <w:rPr>
+                <w:noProof/>
+                <w:webHidden/>
+              </w:rPr>
+            </w:r>
+            <w:r>
+              <w:rPr>
+                <w:noProof/>
+                <w:webHidden/>
+              </w:rPr>
+              <w:fldChar w:fldCharType="separate"/>
+            </w:r>
+            <w:r>
+              <w:rPr>
+                <w:noProof/>
+                <w:webHidden/>
+              </w:rPr>
+              <w:t>16</w:t>
+            </w:r>
+            <w:r>
+              <w:rPr>
+                <w:noProof/>
+                <w:webHidden/>
+              </w:rPr>
+              <w:fldChar w:fldCharType="end"/>
+            </w:r>
+          </w:hyperlink>
+        </w:p>
+        <w:p>
+          <w:pPr>
+            <w:pStyle w:val="21"/>
+            <w:tabs>
+              <w:tab w:val="left" w:pos="880"/>
+              <w:tab w:val="right" w:leader="dot" w:pos="9345"/>
+            </w:tabs>
+            <w:rPr>
+              <w:rFonts w:asciiTheme="minorHAnsi" w:eastAsiaTheme="minorEastAsia" w:hAnsiTheme="minorHAnsi" w:cstheme="minorBidi"/>
+              <w:noProof/>
+              <w:sz w:val="22"/>
+              <w:szCs w:val="22"/>
+              <w:lang w:eastAsia="ru-RU"/>
+            </w:rPr>
+          </w:pPr>
+          <w:hyperlink w:anchor="_Toc131545587" w:history="1">
+            <w:r>
+              <w:rPr>
+                <w:rStyle w:val="a7"/>
+                <w:noProof/>
+              </w:rPr>
+              <w:t>2.5.</w:t>
+            </w:r>
+            <w:r>
+              <w:rPr>
+                <w:rFonts w:asciiTheme="minorHAnsi" w:eastAsiaTheme="minorEastAsia" w:hAnsiTheme="minorHAnsi" w:cstheme="minorBidi"/>
+                <w:noProof/>
+                <w:sz w:val="22"/>
+                <w:szCs w:val="22"/>
+                <w:lang w:eastAsia="ru-RU"/>
+              </w:rPr>
+              <w:tab/>
+            </w:r>
+            <w:r>
+              <w:rPr>
+                <w:rStyle w:val="a7"/>
+                <w:noProof/>
+                <w:lang w:val="en-US"/>
+              </w:rPr>
+              <w:t xml:space="preserve">DataScale </w:t>
+            </w:r>
+            <w:r>
+              <w:rPr>
+                <w:rStyle w:val="a7"/>
+                <w:noProof/>
+              </w:rPr>
+              <w:t>модуль</w:t>
+            </w:r>
+            <w:r>
+              <w:rPr>
+                <w:noProof/>
+                <w:webHidden/>
+              </w:rPr>
+              <w:tab/>
+            </w:r>
+            <w:r>
+              <w:rPr>
+                <w:noProof/>
+                <w:webHidden/>
+              </w:rPr>
+              <w:fldChar w:fldCharType="begin"/>
+            </w:r>
+            <w:r>
+              <w:rPr>
+                <w:noProof/>
+                <w:webHidden/>
+              </w:rPr>
+              <w:instrText xml:space="preserve"> PAGEREF _Toc131545587 \h </w:instrText>
+            </w:r>
+            <w:r>
+              <w:rPr>
+                <w:noProof/>
+                <w:webHidden/>
+              </w:rPr>
+            </w:r>
+            <w:r>
+              <w:rPr>
+                <w:noProof/>
+                <w:webHidden/>
+              </w:rPr>
+              <w:fldChar w:fldCharType="separate"/>
+            </w:r>
+            <w:r>
+              <w:rPr>
+                <w:noProof/>
+                <w:webHidden/>
+              </w:rPr>
+              <w:t>19</w:t>
+            </w:r>
+            <w:r>
+              <w:rPr>
+                <w:noProof/>
+                <w:webHidden/>
+              </w:rPr>
+              <w:fldChar w:fldCharType="end"/>
+            </w:r>
+          </w:hyperlink>
+        </w:p>
+        <w:p>
+          <w:pPr>
+            <w:pStyle w:val="21"/>
+            <w:tabs>
+              <w:tab w:val="left" w:pos="880"/>
+              <w:tab w:val="right" w:leader="dot" w:pos="9345"/>
+            </w:tabs>
+            <w:rPr>
+              <w:rFonts w:asciiTheme="minorHAnsi" w:eastAsiaTheme="minorEastAsia" w:hAnsiTheme="minorHAnsi" w:cstheme="minorBidi"/>
+              <w:noProof/>
+              <w:sz w:val="22"/>
+              <w:szCs w:val="22"/>
+              <w:lang w:eastAsia="ru-RU"/>
+            </w:rPr>
+          </w:pPr>
+          <w:hyperlink w:anchor="_Toc131545588" w:history="1">
+            <w:r>
+              <w:rPr>
+                <w:rStyle w:val="a7"/>
+                <w:noProof/>
+              </w:rPr>
+              <w:t>2.6.</w:t>
+            </w:r>
+            <w:r>
+              <w:rPr>
+                <w:rFonts w:asciiTheme="minorHAnsi" w:eastAsiaTheme="minorEastAsia" w:hAnsiTheme="minorHAnsi" w:cstheme="minorBidi"/>
+                <w:noProof/>
+                <w:sz w:val="22"/>
+                <w:szCs w:val="22"/>
+                <w:lang w:eastAsia="ru-RU"/>
+              </w:rPr>
+              <w:tab/>
+            </w:r>
+            <w:r>
+              <w:rPr>
+                <w:rStyle w:val="a7"/>
+                <w:noProof/>
+                <w:lang w:val="en-US"/>
+              </w:rPr>
+              <w:t xml:space="preserve">TB </w:t>
+            </w:r>
+            <w:r>
+              <w:rPr>
+                <w:rStyle w:val="a7"/>
+                <w:noProof/>
+              </w:rPr>
+              <w:t>модуль</w:t>
+            </w:r>
+            <w:r>
+              <w:rPr>
+                <w:noProof/>
+                <w:webHidden/>
+              </w:rPr>
+              <w:tab/>
+            </w:r>
+            <w:r>
+              <w:rPr>
+                <w:noProof/>
+                <w:webHidden/>
+              </w:rPr>
+              <w:fldChar w:fldCharType="begin"/>
+            </w:r>
+            <w:r>
+              <w:rPr>
+                <w:noProof/>
+                <w:webHidden/>
+              </w:rPr>
+              <w:instrText xml:space="preserve"> PAGEREF _Toc131545588 \h </w:instrText>
+            </w:r>
+            <w:r>
+              <w:rPr>
+                <w:noProof/>
+                <w:webHidden/>
+              </w:rPr>
+            </w:r>
+            <w:r>
+              <w:rPr>
+                <w:noProof/>
+                <w:webHidden/>
+              </w:rPr>
+              <w:fldChar w:fldCharType="separate"/>
+            </w:r>
+            <w:r>
+              <w:rPr>
+                <w:noProof/>
+                <w:webHidden/>
+              </w:rPr>
+              <w:t>20</w:t>
+            </w:r>
+            <w:r>
+              <w:rPr>
+                <w:noProof/>
+                <w:webHidden/>
+              </w:rPr>
+              <w:fldChar w:fldCharType="end"/>
+            </w:r>
+          </w:hyperlink>
+        </w:p>
+        <w:p>
+          <w:pPr>
+            <w:pStyle w:val="11"/>
+            <w:tabs>
+              <w:tab w:val="left" w:pos="560"/>
+              <w:tab w:val="right" w:leader="dot" w:pos="9345"/>
+            </w:tabs>
+            <w:rPr>
+              <w:rFonts w:asciiTheme="minorHAnsi" w:eastAsiaTheme="minorEastAsia" w:hAnsiTheme="minorHAnsi" w:cstheme="minorBidi"/>
+              <w:noProof/>
+              <w:sz w:val="22"/>
+              <w:szCs w:val="22"/>
+              <w:lang w:eastAsia="ru-RU"/>
+            </w:rPr>
+          </w:pPr>
+          <w:hyperlink w:anchor="_Toc131545589" w:history="1">
+            <w:r>
+              <w:rPr>
+                <w:rStyle w:val="a7"/>
+                <w:noProof/>
+              </w:rPr>
+              <w:t>3.</w:t>
+            </w:r>
+            <w:r>
+              <w:rPr>
+                <w:rFonts w:asciiTheme="minorHAnsi" w:eastAsiaTheme="minorEastAsia" w:hAnsiTheme="minorHAnsi" w:cstheme="minorBidi"/>
+                <w:noProof/>
+                <w:sz w:val="22"/>
+                <w:szCs w:val="22"/>
+                <w:lang w:eastAsia="ru-RU"/>
+              </w:rPr>
+              <w:tab/>
+            </w:r>
+            <w:r>
+              <w:rPr>
+                <w:rStyle w:val="a7"/>
+                <w:noProof/>
+              </w:rPr>
+              <w:t>Приложение 2</w:t>
+            </w:r>
+            <w:r>
+              <w:rPr>
+                <w:noProof/>
+                <w:webHidden/>
+              </w:rPr>
+              <w:tab/>
+            </w:r>
+            <w:r>
+              <w:rPr>
+                <w:noProof/>
+                <w:webHidden/>
+              </w:rPr>
+              <w:fldChar w:fldCharType="begin"/>
+            </w:r>
+            <w:r>
+              <w:rPr>
+                <w:noProof/>
+                <w:webHidden/>
+              </w:rPr>
+              <w:instrText xml:space="preserve"> PAGEREF _Toc131545589 \h </w:instrText>
+            </w:r>
+            <w:r>
+              <w:rPr>
+                <w:noProof/>
+                <w:webHidden/>
+              </w:rPr>
+            </w:r>
+            <w:r>
+              <w:rPr>
+                <w:noProof/>
+                <w:webHidden/>
+              </w:rPr>
+              <w:fldChar w:fldCharType="separate"/>
+            </w:r>
+            <w:r>
+              <w:rPr>
+                <w:noProof/>
+                <w:webHidden/>
+              </w:rPr>
+              <w:t>23</w:t>
             </w:r>
             <w:r>
               <w:rPr>
@@ -2421,10 +2732,12 @@
       <w:pPr>
         <w:pStyle w:val="1"/>
       </w:pPr>
+      <w:bookmarkStart w:id="49" w:name="_Toc131545579"/>
       <w:r>
         <w:lastRenderedPageBreak/>
         <w:t>Методы</w:t>
       </w:r>
+      <w:bookmarkEnd w:id="49"/>
     </w:p>
     <w:p>
       <w:pPr>
@@ -2735,6 +3048,10 @@
         <w:t xml:space="preserve"> вещественных умножений, а не комплексных. Также требуется одно комплексное умножение на </w:t>
       </w:r>
       <w:r>
+        <w:rPr>
+          <w:noProof/>
+          <w:lang w:eastAsia="ru-RU"/>
+        </w:rPr>
         <w:drawing>
           <wp:inline distT="0" distB="0" distL="0" distR="0">
             <wp:extent cx="414655" cy="266065"/>
@@ -3241,106 +3558,72 @@
     <w:p>
       <w:pPr>
         <w:pStyle w:val="aa"/>
-        <w:rPr>
-          <w:lang w:val="en-US"/>
-        </w:rPr>
       </w:pPr>
     </w:p>
     <w:p>
       <w:pPr>
         <w:pStyle w:val="aa"/>
-        <w:rPr>
-          <w:lang w:val="en-US"/>
-        </w:rPr>
       </w:pPr>
     </w:p>
     <w:p>
       <w:pPr>
         <w:pStyle w:val="aa"/>
-        <w:rPr>
-          <w:lang w:val="en-US"/>
-        </w:rPr>
       </w:pPr>
     </w:p>
     <w:p>
       <w:pPr>
         <w:pStyle w:val="aa"/>
-        <w:rPr>
-          <w:lang w:val="en-US"/>
-        </w:rPr>
       </w:pPr>
     </w:p>
     <w:p>
       <w:pPr>
         <w:pStyle w:val="aa"/>
-        <w:rPr>
-          <w:lang w:val="en-US"/>
-        </w:rPr>
       </w:pPr>
     </w:p>
     <w:p>
       <w:pPr>
         <w:pStyle w:val="aa"/>
-        <w:rPr>
-          <w:lang w:val="en-US"/>
-        </w:rPr>
       </w:pPr>
     </w:p>
     <w:p>
       <w:pPr>
         <w:pStyle w:val="aa"/>
-        <w:rPr>
-          <w:lang w:val="en-US"/>
-        </w:rPr>
       </w:pPr>
     </w:p>
     <w:p>
       <w:pPr>
         <w:pStyle w:val="aa"/>
-        <w:rPr>
-          <w:lang w:val="en-US"/>
-        </w:rPr>
       </w:pPr>
     </w:p>
     <w:p>
       <w:pPr>
         <w:pStyle w:val="aa"/>
-        <w:rPr>
-          <w:lang w:val="en-US"/>
-        </w:rPr>
       </w:pPr>
     </w:p>
     <w:p>
       <w:pPr>
         <w:pStyle w:val="aa"/>
-        <w:rPr>
-          <w:lang w:val="en-US"/>
-        </w:rPr>
       </w:pPr>
     </w:p>
     <w:p>
       <w:pPr>
         <w:pStyle w:val="aa"/>
-        <w:rPr>
-          <w:lang w:val="en-US"/>
-        </w:rPr>
       </w:pPr>
     </w:p>
     <w:p>
       <w:pPr>
         <w:pStyle w:val="aa"/>
-        <w:rPr>
-          <w:lang w:val="en-US"/>
-        </w:rPr>
       </w:pPr>
     </w:p>
     <w:p>
       <w:pPr>
         <w:pStyle w:val="2"/>
       </w:pPr>
+      <w:bookmarkStart w:id="50" w:name="_Toc131545580"/>
       <w:r>
         <w:t>Пример 1</w:t>
       </w:r>
+      <w:bookmarkEnd w:id="50"/>
     </w:p>
     <w:p>
       <w:pPr>
@@ -3637,10 +3920,12 @@
       <w:pPr>
         <w:pStyle w:val="2"/>
       </w:pPr>
+      <w:bookmarkStart w:id="51" w:name="_Toc131545581"/>
       <w:r>
         <w:lastRenderedPageBreak/>
         <w:t>Пример 2</w:t>
       </w:r>
+      <w:bookmarkEnd w:id="51"/>
     </w:p>
     <w:p>
       <w:pPr>
@@ -3973,18 +4258,22 @@
       <w:pPr>
         <w:pStyle w:val="1"/>
       </w:pPr>
+      <w:bookmarkStart w:id="52" w:name="_Toc131545582"/>
       <w:r>
         <w:lastRenderedPageBreak/>
         <w:t>Приложение</w:t>
       </w:r>
+      <w:bookmarkEnd w:id="52"/>
     </w:p>
     <w:p>
       <w:pPr>
         <w:pStyle w:val="2"/>
       </w:pPr>
+      <w:bookmarkStart w:id="53" w:name="_Toc131545583"/>
       <w:r>
         <w:t>Топ уровень</w:t>
       </w:r>
+      <w:bookmarkEnd w:id="53"/>
     </w:p>
     <w:p>
       <w:pPr>
@@ -7836,6 +8125,7 @@
           <w:color w:val="000000"/>
           <w:sz w:val="23"/>
           <w:szCs w:val="23"/>
+          <w:lang w:val="en-US"/>
         </w:rPr>
       </w:pPr>
       <w:r>
@@ -7854,6 +8144,7 @@
           <w:color w:val="000000"/>
           <w:sz w:val="23"/>
           <w:szCs w:val="23"/>
+          <w:lang w:val="en-US"/>
         </w:rPr>
         <w:t xml:space="preserve">); </w:t>
       </w:r>
@@ -7867,14 +8158,16 @@
           <w:color w:val="000000"/>
           <w:sz w:val="23"/>
           <w:szCs w:val="23"/>
-        </w:rPr>
-      </w:pPr>
-      <w:r>
-        <w:rPr>
-          <w:rFonts w:ascii="Consolas" w:eastAsia="Times New Roman" w:hAnsi="Consolas" w:cs="Times New Roman"/>
-          <w:color w:val="000000"/>
-          <w:sz w:val="23"/>
-          <w:szCs w:val="23"/>
+          <w:lang w:val="en-US"/>
+        </w:rPr>
+      </w:pPr>
+      <w:r>
+        <w:rPr>
+          <w:rFonts w:ascii="Consolas" w:eastAsia="Times New Roman" w:hAnsi="Consolas" w:cs="Times New Roman"/>
+          <w:color w:val="000000"/>
+          <w:sz w:val="23"/>
+          <w:szCs w:val="23"/>
+          <w:lang w:val="en-US"/>
         </w:rPr>
         <w:t xml:space="preserve">  </w:t>
       </w:r>
@@ -7884,6 +8177,7 @@
           <w:color w:val="AF00DB"/>
           <w:sz w:val="23"/>
           <w:szCs w:val="23"/>
+          <w:lang w:val="en-US"/>
         </w:rPr>
         <w:t>end</w:t>
       </w:r>
@@ -8724,6 +9018,7 @@
       <w:pPr>
         <w:pStyle w:val="2"/>
       </w:pPr>
+      <w:bookmarkStart w:id="54" w:name="_Toc131545584"/>
       <w:r>
         <w:rPr>
           <w:lang w:val="en-US"/>
@@ -8734,6 +9029,7 @@
       <w:r>
         <w:t>модуль</w:t>
       </w:r>
+      <w:bookmarkEnd w:id="54"/>
     </w:p>
     <w:p>
       <w:pPr>
@@ -14025,6 +14321,7 @@
       <w:pPr>
         <w:pStyle w:val="2"/>
       </w:pPr>
+      <w:bookmarkStart w:id="55" w:name="_Toc131545585"/>
       <w:r>
         <w:rPr>
           <w:lang w:val="en-US"/>
@@ -14035,6 +14332,7 @@
       <w:r>
         <w:t>модуль</w:t>
       </w:r>
+      <w:bookmarkEnd w:id="55"/>
     </w:p>
     <w:p>
       <w:pPr>
@@ -15302,6 +15600,7 @@
           <w:color w:val="000000"/>
           <w:sz w:val="23"/>
           <w:szCs w:val="23"/>
+          <w:lang w:val="en-US"/>
         </w:rPr>
       </w:pPr>
       <w:r>
@@ -15320,6 +15619,7 @@
           <w:color w:val="AF00DB"/>
           <w:sz w:val="23"/>
           <w:szCs w:val="23"/>
+          <w:lang w:val="en-US"/>
         </w:rPr>
         <w:t>end</w:t>
       </w:r>
@@ -15333,6 +15633,7 @@
           <w:color w:val="000000"/>
           <w:sz w:val="23"/>
           <w:szCs w:val="23"/>
+          <w:lang w:val="en-US"/>
         </w:rPr>
       </w:pPr>
       <w:r>
@@ -15341,6 +15642,7 @@
           <w:color w:val="0000FF"/>
           <w:sz w:val="23"/>
           <w:szCs w:val="23"/>
+          <w:lang w:val="en-US"/>
         </w:rPr>
         <w:t>endgenerate</w:t>
       </w:r>
@@ -15354,18 +15656,20 @@
           <w:color w:val="000000"/>
           <w:sz w:val="23"/>
           <w:szCs w:val="23"/>
-        </w:rPr>
-      </w:pPr>
-    </w:p>
-    <w:p>
-      <w:pPr>
-        <w:shd w:val="clear" w:color="auto" w:fill="FFFFFF"/>
-        <w:spacing w:after="0" w:line="318" w:lineRule="atLeast"/>
-        <w:rPr>
-          <w:rFonts w:ascii="Consolas" w:eastAsia="Times New Roman" w:hAnsi="Consolas" w:cs="Times New Roman"/>
-          <w:color w:val="000000"/>
-          <w:sz w:val="23"/>
-          <w:szCs w:val="23"/>
+          <w:lang w:val="en-US"/>
+        </w:rPr>
+      </w:pPr>
+    </w:p>
+    <w:p>
+      <w:pPr>
+        <w:shd w:val="clear" w:color="auto" w:fill="FFFFFF"/>
+        <w:spacing w:after="0" w:line="318" w:lineRule="atLeast"/>
+        <w:rPr>
+          <w:rFonts w:ascii="Consolas" w:eastAsia="Times New Roman" w:hAnsi="Consolas" w:cs="Times New Roman"/>
+          <w:color w:val="000000"/>
+          <w:sz w:val="23"/>
+          <w:szCs w:val="23"/>
+          <w:lang w:val="en-US"/>
         </w:rPr>
       </w:pPr>
       <w:r>
@@ -15374,6 +15678,7 @@
           <w:color w:val="0000FF"/>
           <w:sz w:val="23"/>
           <w:szCs w:val="23"/>
+          <w:lang w:val="en-US"/>
         </w:rPr>
         <w:t>genvar</w:t>
       </w:r>
@@ -15383,6 +15688,7 @@
           <w:color w:val="000000"/>
           <w:sz w:val="23"/>
           <w:szCs w:val="23"/>
+          <w:lang w:val="en-US"/>
         </w:rPr>
         <w:t xml:space="preserve"> gvar2;</w:t>
       </w:r>
@@ -15396,6 +15702,7 @@
           <w:color w:val="000000"/>
           <w:sz w:val="23"/>
           <w:szCs w:val="23"/>
+          <w:lang w:val="en-US"/>
         </w:rPr>
       </w:pPr>
       <w:r>
@@ -15404,6 +15711,7 @@
           <w:color w:val="0000FF"/>
           <w:sz w:val="23"/>
           <w:szCs w:val="23"/>
+          <w:lang w:val="en-US"/>
         </w:rPr>
         <w:t>generate</w:t>
       </w:r>
@@ -16377,6 +16685,7 @@
       <w:pPr>
         <w:pStyle w:val="2"/>
       </w:pPr>
+      <w:bookmarkStart w:id="56" w:name="_Toc131545586"/>
       <w:r>
         <w:rPr>
           <w:lang w:val="en-US"/>
@@ -16387,6 +16696,7 @@
       <w:r>
         <w:t>модуль</w:t>
       </w:r>
+      <w:bookmarkEnd w:id="56"/>
     </w:p>
     <w:p>
       <w:pPr>
@@ -20720,6 +21030,7 @@
           <w:color w:val="000000"/>
           <w:sz w:val="23"/>
           <w:szCs w:val="23"/>
+          <w:lang w:val="en-US"/>
         </w:rPr>
       </w:pPr>
       <w:r>
@@ -20738,6 +21049,7 @@
           <w:color w:val="000000"/>
           <w:sz w:val="23"/>
           <w:szCs w:val="23"/>
+          <w:lang w:val="en-US"/>
         </w:rPr>
         <w:t>sin &lt;= sin - (cos &gt;&gt;&gt; indx1);</w:t>
       </w:r>
@@ -21479,6 +21791,7 @@
           <w:color w:val="000000"/>
           <w:sz w:val="23"/>
           <w:szCs w:val="23"/>
+          <w:lang w:val="en-US"/>
         </w:rPr>
       </w:pPr>
       <w:r>
@@ -21497,6 +21810,7 @@
           <w:color w:val="000000"/>
           <w:sz w:val="23"/>
           <w:szCs w:val="23"/>
+          <w:lang w:val="en-US"/>
         </w:rPr>
         <w:t xml:space="preserve">indx0        &lt;= indx0 + </w:t>
       </w:r>
@@ -21506,6 +21820,7 @@
           <w:color w:val="098658"/>
           <w:sz w:val="23"/>
           <w:szCs w:val="23"/>
+          <w:lang w:val="en-US"/>
         </w:rPr>
         <w:t>1</w:t>
       </w:r>
@@ -21515,6 +21830,7 @@
           <w:color w:val="000000"/>
           <w:sz w:val="23"/>
           <w:szCs w:val="23"/>
+          <w:lang w:val="en-US"/>
         </w:rPr>
         <w:t xml:space="preserve">     ;</w:t>
       </w:r>
@@ -21528,14 +21844,16 @@
           <w:color w:val="000000"/>
           <w:sz w:val="23"/>
           <w:szCs w:val="23"/>
-        </w:rPr>
-      </w:pPr>
-      <w:r>
-        <w:rPr>
-          <w:rFonts w:ascii="Consolas" w:eastAsia="Times New Roman" w:hAnsi="Consolas" w:cs="Times New Roman"/>
-          <w:color w:val="000000"/>
-          <w:sz w:val="23"/>
-          <w:szCs w:val="23"/>
+          <w:lang w:val="en-US"/>
+        </w:rPr>
+      </w:pPr>
+      <w:r>
+        <w:rPr>
+          <w:rFonts w:ascii="Consolas" w:eastAsia="Times New Roman" w:hAnsi="Consolas" w:cs="Times New Roman"/>
+          <w:color w:val="000000"/>
+          <w:sz w:val="23"/>
+          <w:szCs w:val="23"/>
+          <w:lang w:val="en-US"/>
         </w:rPr>
         <w:t xml:space="preserve">        indx1        &lt;= </w:t>
       </w:r>
@@ -21545,6 +21863,7 @@
           <w:color w:val="098658"/>
           <w:sz w:val="23"/>
           <w:szCs w:val="23"/>
+          <w:lang w:val="en-US"/>
         </w:rPr>
         <w:t>0</w:t>
       </w:r>
@@ -21554,6 +21873,7 @@
           <w:color w:val="000000"/>
           <w:sz w:val="23"/>
           <w:szCs w:val="23"/>
+          <w:lang w:val="en-US"/>
         </w:rPr>
         <w:t xml:space="preserve">             ;</w:t>
       </w:r>
@@ -21567,14 +21887,16 @@
           <w:color w:val="000000"/>
           <w:sz w:val="23"/>
           <w:szCs w:val="23"/>
-        </w:rPr>
-      </w:pPr>
-      <w:r>
-        <w:rPr>
-          <w:rFonts w:ascii="Consolas" w:eastAsia="Times New Roman" w:hAnsi="Consolas" w:cs="Times New Roman"/>
-          <w:color w:val="000000"/>
-          <w:sz w:val="23"/>
-          <w:szCs w:val="23"/>
+          <w:lang w:val="en-US"/>
+        </w:rPr>
+      </w:pPr>
+      <w:r>
+        <w:rPr>
+          <w:rFonts w:ascii="Consolas" w:eastAsia="Times New Roman" w:hAnsi="Consolas" w:cs="Times New Roman"/>
+          <w:color w:val="000000"/>
+          <w:sz w:val="23"/>
+          <w:szCs w:val="23"/>
+          <w:lang w:val="en-US"/>
         </w:rPr>
         <w:t xml:space="preserve">        init         &lt;= </w:t>
       </w:r>
@@ -21584,6 +21906,7 @@
           <w:color w:val="098658"/>
           <w:sz w:val="23"/>
           <w:szCs w:val="23"/>
+          <w:lang w:val="en-US"/>
         </w:rPr>
         <w:t>0</w:t>
       </w:r>
@@ -21593,6 +21916,7 @@
           <w:color w:val="000000"/>
           <w:sz w:val="23"/>
           <w:szCs w:val="23"/>
+          <w:lang w:val="en-US"/>
         </w:rPr>
         <w:t xml:space="preserve">             ;</w:t>
       </w:r>
@@ -21606,14 +21930,16 @@
           <w:color w:val="000000"/>
           <w:sz w:val="23"/>
           <w:szCs w:val="23"/>
-        </w:rPr>
-      </w:pPr>
-      <w:r>
-        <w:rPr>
-          <w:rFonts w:ascii="Consolas" w:eastAsia="Times New Roman" w:hAnsi="Consolas" w:cs="Times New Roman"/>
-          <w:color w:val="000000"/>
-          <w:sz w:val="23"/>
-          <w:szCs w:val="23"/>
+          <w:lang w:val="en-US"/>
+        </w:rPr>
+      </w:pPr>
+      <w:r>
+        <w:rPr>
+          <w:rFonts w:ascii="Consolas" w:eastAsia="Times New Roman" w:hAnsi="Consolas" w:cs="Times New Roman"/>
+          <w:color w:val="000000"/>
+          <w:sz w:val="23"/>
+          <w:szCs w:val="23"/>
+          <w:lang w:val="en-US"/>
         </w:rPr>
         <w:t xml:space="preserve">        norm         &lt;= </w:t>
       </w:r>
@@ -21623,6 +21949,7 @@
           <w:color w:val="098658"/>
           <w:sz w:val="23"/>
           <w:szCs w:val="23"/>
+          <w:lang w:val="en-US"/>
         </w:rPr>
         <w:t>0</w:t>
       </w:r>
@@ -21632,6 +21959,7 @@
           <w:color w:val="000000"/>
           <w:sz w:val="23"/>
           <w:szCs w:val="23"/>
+          <w:lang w:val="en-US"/>
         </w:rPr>
         <w:t xml:space="preserve">             ;</w:t>
       </w:r>
@@ -21645,14 +21973,16 @@
           <w:color w:val="000000"/>
           <w:sz w:val="23"/>
           <w:szCs w:val="23"/>
-        </w:rPr>
-      </w:pPr>
-      <w:r>
-        <w:rPr>
-          <w:rFonts w:ascii="Consolas" w:eastAsia="Times New Roman" w:hAnsi="Consolas" w:cs="Times New Roman"/>
-          <w:color w:val="000000"/>
-          <w:sz w:val="23"/>
-          <w:szCs w:val="23"/>
+          <w:lang w:val="en-US"/>
+        </w:rPr>
+      </w:pPr>
+      <w:r>
+        <w:rPr>
+          <w:rFonts w:ascii="Consolas" w:eastAsia="Times New Roman" w:hAnsi="Consolas" w:cs="Times New Roman"/>
+          <w:color w:val="000000"/>
+          <w:sz w:val="23"/>
+          <w:szCs w:val="23"/>
+          <w:lang w:val="en-US"/>
         </w:rPr>
         <w:t xml:space="preserve">      </w:t>
       </w:r>
@@ -21662,6 +21992,7 @@
           <w:color w:val="AF00DB"/>
           <w:sz w:val="23"/>
           <w:szCs w:val="23"/>
+          <w:lang w:val="en-US"/>
         </w:rPr>
         <w:t>end</w:t>
       </w:r>
@@ -21675,14 +22006,16 @@
           <w:color w:val="000000"/>
           <w:sz w:val="23"/>
           <w:szCs w:val="23"/>
-        </w:rPr>
-      </w:pPr>
-      <w:r>
-        <w:rPr>
-          <w:rFonts w:ascii="Consolas" w:eastAsia="Times New Roman" w:hAnsi="Consolas" w:cs="Times New Roman"/>
-          <w:color w:val="000000"/>
-          <w:sz w:val="23"/>
-          <w:szCs w:val="23"/>
+          <w:lang w:val="en-US"/>
+        </w:rPr>
+      </w:pPr>
+      <w:r>
+        <w:rPr>
+          <w:rFonts w:ascii="Consolas" w:eastAsia="Times New Roman" w:hAnsi="Consolas" w:cs="Times New Roman"/>
+          <w:color w:val="000000"/>
+          <w:sz w:val="23"/>
+          <w:szCs w:val="23"/>
+          <w:lang w:val="en-US"/>
         </w:rPr>
         <w:t xml:space="preserve">    </w:t>
       </w:r>
@@ -21692,6 +22025,7 @@
           <w:color w:val="AF00DB"/>
           <w:sz w:val="23"/>
           <w:szCs w:val="23"/>
+          <w:lang w:val="en-US"/>
         </w:rPr>
         <w:t>end</w:t>
       </w:r>
@@ -21705,14 +22039,16 @@
           <w:color w:val="000000"/>
           <w:sz w:val="23"/>
           <w:szCs w:val="23"/>
-        </w:rPr>
-      </w:pPr>
-      <w:r>
-        <w:rPr>
-          <w:rFonts w:ascii="Consolas" w:eastAsia="Times New Roman" w:hAnsi="Consolas" w:cs="Times New Roman"/>
-          <w:color w:val="000000"/>
-          <w:sz w:val="23"/>
-          <w:szCs w:val="23"/>
+          <w:lang w:val="en-US"/>
+        </w:rPr>
+      </w:pPr>
+      <w:r>
+        <w:rPr>
+          <w:rFonts w:ascii="Consolas" w:eastAsia="Times New Roman" w:hAnsi="Consolas" w:cs="Times New Roman"/>
+          <w:color w:val="000000"/>
+          <w:sz w:val="23"/>
+          <w:szCs w:val="23"/>
+          <w:lang w:val="en-US"/>
         </w:rPr>
         <w:t xml:space="preserve">    </w:t>
       </w:r>
@@ -21722,6 +22058,7 @@
           <w:color w:val="AF00DB"/>
           <w:sz w:val="23"/>
           <w:szCs w:val="23"/>
+          <w:lang w:val="en-US"/>
         </w:rPr>
         <w:t>else</w:t>
       </w:r>
@@ -21731,6 +22068,7 @@
           <w:color w:val="000000"/>
           <w:sz w:val="23"/>
           <w:szCs w:val="23"/>
+          <w:lang w:val="en-US"/>
         </w:rPr>
         <w:t xml:space="preserve"> </w:t>
       </w:r>
@@ -21740,6 +22078,7 @@
           <w:color w:val="AF00DB"/>
           <w:sz w:val="23"/>
           <w:szCs w:val="23"/>
+          <w:lang w:val="en-US"/>
         </w:rPr>
         <w:t>begin</w:t>
       </w:r>
@@ -21753,14 +22092,16 @@
           <w:color w:val="000000"/>
           <w:sz w:val="23"/>
           <w:szCs w:val="23"/>
-        </w:rPr>
-      </w:pPr>
-      <w:r>
-        <w:rPr>
-          <w:rFonts w:ascii="Consolas" w:eastAsia="Times New Roman" w:hAnsi="Consolas" w:cs="Times New Roman"/>
-          <w:color w:val="000000"/>
-          <w:sz w:val="23"/>
-          <w:szCs w:val="23"/>
+          <w:lang w:val="en-US"/>
+        </w:rPr>
+      </w:pPr>
+      <w:r>
+        <w:rPr>
+          <w:rFonts w:ascii="Consolas" w:eastAsia="Times New Roman" w:hAnsi="Consolas" w:cs="Times New Roman"/>
+          <w:color w:val="000000"/>
+          <w:sz w:val="23"/>
+          <w:szCs w:val="23"/>
+          <w:lang w:val="en-US"/>
         </w:rPr>
         <w:t xml:space="preserve">      ready &lt;= </w:t>
       </w:r>
@@ -21770,6 +22111,7 @@
           <w:color w:val="098658"/>
           <w:sz w:val="23"/>
           <w:szCs w:val="23"/>
+          <w:lang w:val="en-US"/>
         </w:rPr>
         <w:t>1</w:t>
       </w:r>
@@ -21779,6 +22121,7 @@
           <w:color w:val="000000"/>
           <w:sz w:val="23"/>
           <w:szCs w:val="23"/>
+          <w:lang w:val="en-US"/>
         </w:rPr>
         <w:t>;</w:t>
       </w:r>
@@ -21792,14 +22135,16 @@
           <w:color w:val="000000"/>
           <w:sz w:val="23"/>
           <w:szCs w:val="23"/>
-        </w:rPr>
-      </w:pPr>
-      <w:r>
-        <w:rPr>
-          <w:rFonts w:ascii="Consolas" w:eastAsia="Times New Roman" w:hAnsi="Consolas" w:cs="Times New Roman"/>
-          <w:color w:val="000000"/>
-          <w:sz w:val="23"/>
-          <w:szCs w:val="23"/>
+          <w:lang w:val="en-US"/>
+        </w:rPr>
+      </w:pPr>
+      <w:r>
+        <w:rPr>
+          <w:rFonts w:ascii="Consolas" w:eastAsia="Times New Roman" w:hAnsi="Consolas" w:cs="Times New Roman"/>
+          <w:color w:val="000000"/>
+          <w:sz w:val="23"/>
+          <w:szCs w:val="23"/>
+          <w:lang w:val="en-US"/>
         </w:rPr>
         <w:t xml:space="preserve">    </w:t>
       </w:r>
@@ -21809,6 +22154,7 @@
           <w:color w:val="AF00DB"/>
           <w:sz w:val="23"/>
           <w:szCs w:val="23"/>
+          <w:lang w:val="en-US"/>
         </w:rPr>
         <w:t>end</w:t>
       </w:r>
@@ -21822,14 +22168,16 @@
           <w:color w:val="000000"/>
           <w:sz w:val="23"/>
           <w:szCs w:val="23"/>
-        </w:rPr>
-      </w:pPr>
-      <w:r>
-        <w:rPr>
-          <w:rFonts w:ascii="Consolas" w:eastAsia="Times New Roman" w:hAnsi="Consolas" w:cs="Times New Roman"/>
-          <w:color w:val="000000"/>
-          <w:sz w:val="23"/>
-          <w:szCs w:val="23"/>
+          <w:lang w:val="en-US"/>
+        </w:rPr>
+      </w:pPr>
+      <w:r>
+        <w:rPr>
+          <w:rFonts w:ascii="Consolas" w:eastAsia="Times New Roman" w:hAnsi="Consolas" w:cs="Times New Roman"/>
+          <w:color w:val="000000"/>
+          <w:sz w:val="23"/>
+          <w:szCs w:val="23"/>
+          <w:lang w:val="en-US"/>
         </w:rPr>
         <w:t xml:space="preserve">  </w:t>
       </w:r>
@@ -21839,6 +22187,7 @@
           <w:color w:val="AF00DB"/>
           <w:sz w:val="23"/>
           <w:szCs w:val="23"/>
+          <w:lang w:val="en-US"/>
         </w:rPr>
         <w:t>end</w:t>
       </w:r>
@@ -21852,6 +22201,7 @@
           <w:color w:val="000000"/>
           <w:sz w:val="23"/>
           <w:szCs w:val="23"/>
+          <w:lang w:val="en-US"/>
         </w:rPr>
       </w:pPr>
       <w:r>
@@ -21860,6 +22210,7 @@
           <w:color w:val="AF00DB"/>
           <w:sz w:val="23"/>
           <w:szCs w:val="23"/>
+          <w:lang w:val="en-US"/>
         </w:rPr>
         <w:t>end</w:t>
       </w:r>
@@ -21873,18 +22224,20 @@
           <w:color w:val="000000"/>
           <w:sz w:val="23"/>
           <w:szCs w:val="23"/>
-        </w:rPr>
-      </w:pPr>
-    </w:p>
-    <w:p>
-      <w:pPr>
-        <w:shd w:val="clear" w:color="auto" w:fill="FFFFFF"/>
-        <w:spacing w:after="0" w:line="318" w:lineRule="atLeast"/>
-        <w:rPr>
-          <w:rFonts w:ascii="Consolas" w:eastAsia="Times New Roman" w:hAnsi="Consolas" w:cs="Times New Roman"/>
-          <w:color w:val="000000"/>
-          <w:sz w:val="23"/>
-          <w:szCs w:val="23"/>
+          <w:lang w:val="en-US"/>
+        </w:rPr>
+      </w:pPr>
+    </w:p>
+    <w:p>
+      <w:pPr>
+        <w:shd w:val="clear" w:color="auto" w:fill="FFFFFF"/>
+        <w:spacing w:after="0" w:line="318" w:lineRule="atLeast"/>
+        <w:rPr>
+          <w:rFonts w:ascii="Consolas" w:eastAsia="Times New Roman" w:hAnsi="Consolas" w:cs="Times New Roman"/>
+          <w:color w:val="000000"/>
+          <w:sz w:val="23"/>
+          <w:szCs w:val="23"/>
+          <w:lang w:val="en-US"/>
         </w:rPr>
       </w:pPr>
       <w:r>
@@ -21893,6 +22246,7 @@
           <w:color w:val="0000FF"/>
           <w:sz w:val="23"/>
           <w:szCs w:val="23"/>
+          <w:lang w:val="en-US"/>
         </w:rPr>
         <w:t>genvar</w:t>
       </w:r>
@@ -21902,6 +22256,7 @@
           <w:color w:val="000000"/>
           <w:sz w:val="23"/>
           <w:szCs w:val="23"/>
+          <w:lang w:val="en-US"/>
         </w:rPr>
         <w:t xml:space="preserve"> gvar;</w:t>
       </w:r>
@@ -21915,6 +22270,7 @@
           <w:color w:val="000000"/>
           <w:sz w:val="23"/>
           <w:szCs w:val="23"/>
+          <w:lang w:val="en-US"/>
         </w:rPr>
       </w:pPr>
       <w:r>
@@ -21923,6 +22279,7 @@
           <w:color w:val="0000FF"/>
           <w:sz w:val="23"/>
           <w:szCs w:val="23"/>
+          <w:lang w:val="en-US"/>
         </w:rPr>
         <w:t>generate</w:t>
       </w:r>
@@ -22785,6 +23142,7 @@
           <w:color w:val="000000"/>
           <w:sz w:val="23"/>
           <w:szCs w:val="23"/>
+          <w:lang w:val="en-US"/>
         </w:rPr>
       </w:pPr>
       <w:r>
@@ -22803,6 +23161,7 @@
           <w:color w:val="098658"/>
           <w:sz w:val="23"/>
           <w:szCs w:val="23"/>
+          <w:lang w:val="en-US"/>
         </w:rPr>
         <w:t>4</w:t>
       </w:r>
@@ -22812,6 +23171,7 @@
           <w:color w:val="000000"/>
           <w:sz w:val="23"/>
           <w:szCs w:val="23"/>
+          <w:lang w:val="en-US"/>
         </w:rPr>
         <w:t xml:space="preserve">      : atan = </w:t>
       </w:r>
@@ -22821,6 +23181,7 @@
           <w:color w:val="098658"/>
           <w:sz w:val="23"/>
           <w:szCs w:val="23"/>
+          <w:lang w:val="en-US"/>
         </w:rPr>
         <w:t>32'h00_0FFAAD</w:t>
       </w:r>
@@ -22830,6 +23191,7 @@
           <w:color w:val="000000"/>
           <w:sz w:val="23"/>
           <w:szCs w:val="23"/>
+          <w:lang w:val="en-US"/>
         </w:rPr>
         <w:t>;  </w:t>
       </w:r>
@@ -22839,6 +23201,7 @@
           <w:color w:val="008000"/>
           <w:sz w:val="23"/>
           <w:szCs w:val="23"/>
+          <w:lang w:val="en-US"/>
         </w:rPr>
         <w:t>//  atanh(2^(-4))</w:t>
       </w:r>
@@ -24303,6 +24666,7 @@
           <w:color w:val="000000"/>
           <w:sz w:val="23"/>
           <w:szCs w:val="23"/>
+          <w:lang w:val="en-US"/>
         </w:rPr>
       </w:pPr>
       <w:r>
@@ -24321,6 +24685,7 @@
           <w:color w:val="AF00DB"/>
           <w:sz w:val="23"/>
           <w:szCs w:val="23"/>
+          <w:lang w:val="en-US"/>
         </w:rPr>
         <w:t>endcase</w:t>
       </w:r>
@@ -24334,6 +24699,7 @@
           <w:color w:val="000000"/>
           <w:sz w:val="23"/>
           <w:szCs w:val="23"/>
+          <w:lang w:val="en-US"/>
         </w:rPr>
       </w:pPr>
       <w:r>
@@ -24342,6 +24708,7 @@
           <w:color w:val="AF00DB"/>
           <w:sz w:val="23"/>
           <w:szCs w:val="23"/>
+          <w:lang w:val="en-US"/>
         </w:rPr>
         <w:t>end</w:t>
       </w:r>
@@ -24355,18 +24722,20 @@
           <w:color w:val="000000"/>
           <w:sz w:val="23"/>
           <w:szCs w:val="23"/>
-        </w:rPr>
-      </w:pPr>
-    </w:p>
-    <w:p>
-      <w:pPr>
-        <w:shd w:val="clear" w:color="auto" w:fill="FFFFFF"/>
-        <w:spacing w:after="0" w:line="318" w:lineRule="atLeast"/>
-        <w:rPr>
-          <w:rFonts w:ascii="Consolas" w:eastAsia="Times New Roman" w:hAnsi="Consolas" w:cs="Times New Roman"/>
-          <w:color w:val="000000"/>
-          <w:sz w:val="23"/>
-          <w:szCs w:val="23"/>
+          <w:lang w:val="en-US"/>
+        </w:rPr>
+      </w:pPr>
+    </w:p>
+    <w:p>
+      <w:pPr>
+        <w:shd w:val="clear" w:color="auto" w:fill="FFFFFF"/>
+        <w:spacing w:after="0" w:line="318" w:lineRule="atLeast"/>
+        <w:rPr>
+          <w:rFonts w:ascii="Consolas" w:eastAsia="Times New Roman" w:hAnsi="Consolas" w:cs="Times New Roman"/>
+          <w:color w:val="000000"/>
+          <w:sz w:val="23"/>
+          <w:szCs w:val="23"/>
+          <w:lang w:val="en-US"/>
         </w:rPr>
       </w:pPr>
       <w:r>
@@ -24375,6 +24744,7 @@
           <w:color w:val="AF00DB"/>
           <w:sz w:val="23"/>
           <w:szCs w:val="23"/>
+          <w:lang w:val="en-US"/>
         </w:rPr>
         <w:t>endmodule</w:t>
       </w:r>
@@ -24388,6 +24758,7 @@
           <w:color w:val="000000"/>
           <w:sz w:val="23"/>
           <w:szCs w:val="23"/>
+          <w:lang w:val="en-US"/>
         </w:rPr>
       </w:pPr>
     </w:p>
@@ -24395,6 +24766,7 @@
       <w:pPr>
         <w:pStyle w:val="2"/>
       </w:pPr>
+      <w:bookmarkStart w:id="57" w:name="_Toc131545587"/>
       <w:r>
         <w:rPr>
           <w:lang w:val="en-US"/>
@@ -24404,6 +24776,7 @@
       <w:r>
         <w:t>модуль</w:t>
       </w:r>
+      <w:bookmarkEnd w:id="57"/>
     </w:p>
     <w:p>
       <w:pPr>
@@ -25599,6 +25972,7 @@
       <w:pPr>
         <w:pStyle w:val="2"/>
       </w:pPr>
+      <w:bookmarkStart w:id="58" w:name="_Toc131545588"/>
       <w:r>
         <w:rPr>
           <w:lang w:val="en-US"/>
@@ -25609,6 +25983,7 @@
       <w:r>
         <w:t>модуль</w:t>
       </w:r>
+      <w:bookmarkEnd w:id="58"/>
     </w:p>
     <w:bookmarkEnd w:id="2"/>
     <w:p>
@@ -29266,6 +29641,7 @@
           <w:color w:val="000000"/>
           <w:sz w:val="23"/>
           <w:szCs w:val="23"/>
+          <w:lang w:val="en-US"/>
         </w:rPr>
       </w:pPr>
       <w:r>
@@ -29284,6 +29660,7 @@
           <w:color w:val="AF00DB"/>
           <w:sz w:val="23"/>
           <w:szCs w:val="23"/>
+          <w:lang w:val="en-US"/>
         </w:rPr>
         <w:t>end</w:t>
       </w:r>
@@ -29907,10 +30284,12 @@
       <w:pPr>
         <w:pStyle w:val="1"/>
       </w:pPr>
+      <w:bookmarkStart w:id="59" w:name="_Toc131545589"/>
       <w:r>
         <w:lastRenderedPageBreak/>
         <w:t>Приложение 2</w:t>
       </w:r>
+      <w:bookmarkEnd w:id="59"/>
     </w:p>
     <w:p>
       <w:r>
@@ -29999,7 +30378,7 @@
         <w:rPr>
           <w:noProof/>
         </w:rPr>
-        <w:t>23</w:t>
+        <w:t>2</w:t>
       </w:r>
     </w:fldSimple>
   </w:p>

</xml_diff>